<commit_message>
Removed Hyperlink formatting in 'Humidity sensor' document
</commit_message>
<xml_diff>
--- a/Environmental Sensors/Humidity Sensor - HS12SP.docx
+++ b/Environmental Sensors/Humidity Sensor - HS12SP.docx
@@ -14,20 +14,10 @@
         <w:r>
           <w:rPr>
             <w:rStyle w:val="Hyperlink"/>
+            <w:color w:val="000000" w:themeColor="text1"/>
+            <w:u w:val="none"/>
           </w:rPr>
-          <w:t>HS1</w:t>
-        </w:r>
-        <w:r>
-          <w:rPr>
-            <w:rStyle w:val="Hyperlink"/>
-          </w:rPr>
-          <w:t>2</w:t>
-        </w:r>
-        <w:r>
-          <w:rPr>
-            <w:rStyle w:val="Hyperlink"/>
-          </w:rPr>
-          <w:t>SP</w:t>
+          <w:t>HS12SP</w:t>
         </w:r>
       </w:hyperlink>
       <w:r>
@@ -41,7 +31,7 @@
           <w:sz w:val="44"/>
           <w:szCs w:val="44"/>
         </w:rPr>
-        <w:t>Thermometric Relative Humid</w:t>
+        <w:t>Thermom</w:t>
       </w:r>
       <w:bookmarkStart w:id="0" w:name="_GoBack"/>
       <w:bookmarkEnd w:id="0"/>
@@ -50,7 +40,7 @@
           <w:sz w:val="44"/>
           <w:szCs w:val="44"/>
         </w:rPr>
-        <w:t>ity Sensor</w:t>
+        <w:t>etric Relative Humidity Sensor</w:t>
       </w:r>
     </w:p>
     <w:p>

</xml_diff>